<commit_message>
Rettelser foretaget under mødet.
</commit_message>
<xml_diff>
--- a/Gruppekontrakt/Samarbejdsaftale.docx
+++ b/Gruppekontrakt/Samarbejdsaftale.docx
@@ -42,13 +42,25 @@
     </w:p>
     <w:p>
       <w:r>
-        <w:t>Målet er at lave en god og gennemarbejdet projektrapport. Vi stræber efter 10-12. Der er tale om en samarbejdso</w:t>
+        <w:t>Målet er at lave en god og gennemarbejdet projektrapport.</w:t>
+      </w:r>
+      <w:r>
+        <w:t xml:space="preserve"> Målsætningen er</w:t>
+      </w:r>
+      <w:r>
+        <w:t xml:space="preserve"> 10-12. Der er tale om en samarbejdso</w:t>
       </w:r>
       <w:r>
         <w:t>pgave i en gruppe bestående af seks</w:t>
       </w:r>
       <w:r>
-        <w:t xml:space="preserve"> medlemmer, der alle skal yde sin bedste  indsats, for at sikre den bedst mulige projektrapport, og at alle opnår en større faglig indsigt i emnet.</w:t>
+        <w:t xml:space="preserve"> medlemmer</w:t>
+      </w:r>
+      <w:r>
+        <w:t xml:space="preserve">, der alle skal yde sin bedste </w:t>
+      </w:r>
+      <w:r>
+        <w:t>indsats, for at sikre den bedst mulige projektrapport, og at alle opnår en større faglig indsigt i emnet.</w:t>
       </w:r>
     </w:p>
     <w:p>
@@ -68,7 +80,24 @@
         </w:numPr>
       </w:pPr>
       <w:r>
-        <w:t xml:space="preserve">Vi skal være gode til at kommunikere. Man laver de aftalte ting, der er skrevet i logbogen fra gang til gang, eller giver besked til de andre i gruppen i god tid, hvis det ikke er muligt – upload </w:t>
+        <w:t xml:space="preserve">Vi skal være gode til at kommunikere. Man </w:t>
+      </w:r>
+      <w:r>
+        <w:t>har arbejdet seriøst og tilstrækkeligt med de aftalte ting</w:t>
+      </w:r>
+      <w:r>
+        <w:t xml:space="preserve"> fra gang til gang, </w:t>
+      </w:r>
+      <w:r>
+        <w:t>og</w:t>
+      </w:r>
+      <w:r>
+        <w:t xml:space="preserve"> giver besked til de andre i gruppen i god tid, hvis det ikke er muligt </w:t>
+      </w:r>
+      <w:bookmarkStart w:id="0" w:name="_GoBack"/>
+      <w:bookmarkEnd w:id="0"/>
+      <w:r>
+        <w:t xml:space="preserve">– upload </w:t>
       </w:r>
       <w:r>
         <w:t>eventuelt halvfærdigt arbejde til GIT</w:t>
@@ -116,7 +145,21 @@
         </w:numPr>
       </w:pPr>
       <w:r>
-        <w:t>Der meldes afbud til minimum ét gruppemedlem, som videregiver det til resten af gruppen, hvis man er syg eller er forsinket. Hvis dette gruppemedlem også er syg/forsinket, sendes beskeden videre til en anden osv. Gruppekommunikation sker på Facebook eller over telefonen</w:t>
+        <w:t xml:space="preserve">Der meldes afbud til minimum ét gruppemedlem, som videregiver det til resten af gruppen, hvis man er syg eller er forsinket. </w:t>
+      </w:r>
+      <w:r>
+        <w:t xml:space="preserve">Hvis dette gruppemedlem også er </w:t>
+      </w:r>
+      <w:r>
+        <w:t xml:space="preserve">syg/forsinket, sendes beskeden videre til en anden osv. Gruppekommunikation sker på </w:t>
+      </w:r>
+      <w:proofErr w:type="spellStart"/>
+      <w:r>
+        <w:t>Facebook</w:t>
+      </w:r>
+      <w:proofErr w:type="spellEnd"/>
+      <w:r>
+        <w:t xml:space="preserve"> eller over telefonen</w:t>
       </w:r>
       <w:r>
         <w:t>.</w:t>
@@ -230,33 +273,49 @@
     </w:p>
     <w:p>
       <w:pPr>
-        <w:pStyle w:val="Subtitle"/>
-        <w:tabs>
-          <w:tab w:val="left" w:pos="1920"/>
-        </w:tabs>
-      </w:pPr>
-      <w:r>
+        <w:pStyle w:val="Quote"/>
+        <w:rPr>
+          <w:rStyle w:val="Strong"/>
+        </w:rPr>
+      </w:pPr>
+      <w:r>
+        <w:rPr>
+          <w:rStyle w:val="Strong"/>
+        </w:rPr>
         <w:t>Brud på projektgruppens regler medfører i at regelbryderen skal medbringe kage eller frugt til næste gruppemøde.</w:t>
       </w:r>
     </w:p>
     <w:p>
       <w:pPr>
-        <w:pStyle w:val="Subtitle"/>
-      </w:pPr>
-      <w:r>
+        <w:pStyle w:val="Quote"/>
+        <w:rPr>
+          <w:rStyle w:val="Strong"/>
+        </w:rPr>
+      </w:pPr>
+      <w:r>
+        <w:rPr>
+          <w:rStyle w:val="Strong"/>
+        </w:rPr>
         <w:t xml:space="preserve">Brud på </w:t>
       </w:r>
       <w:r>
+        <w:rPr>
+          <w:rStyle w:val="Strong"/>
+        </w:rPr>
         <w:t>gruppekontrakten</w:t>
       </w:r>
       <w:r>
+        <w:rPr>
+          <w:rStyle w:val="Strong"/>
+        </w:rPr>
         <w:t>, samt enstemmighed af den resterende gruppe og vejleder, fører til udsmidning af gruppen.</w:t>
       </w:r>
     </w:p>
     <w:p>
       <w:pPr>
         <w:rPr>
-          <w:rFonts w:asciiTheme="majorHAnsi" w:eastAsiaTheme="majorEastAsia" w:hAnsiTheme="majorHAnsi" w:cstheme="majorBidi"/>
+          <w:rFonts w:eastAsiaTheme="majorEastAsia" w:cs="Times New Roman"/>
+          <w:b/>
           <w:i/>
           <w:iCs/>
           <w:color w:val="4F81BD" w:themeColor="accent1"/>
@@ -265,6 +324,10 @@
         </w:rPr>
       </w:pPr>
       <w:r>
+        <w:rPr>
+          <w:rFonts w:cs="Times New Roman"/>
+          <w:b/>
+        </w:rPr>
         <w:br w:type="page"/>
       </w:r>
     </w:p>
@@ -326,12 +389,20 @@
         <w:rPr>
           <w:lang w:val="en-US"/>
         </w:rPr>
-        <w:t>Mathias S. Østergaard</w:t>
-      </w:r>
+        <w:t xml:space="preserve">Mathias S. </w:t>
+      </w:r>
+      <w:proofErr w:type="spellStart"/>
       <w:r>
         <w:rPr>
           <w:lang w:val="en-US"/>
         </w:rPr>
+        <w:t>Østergaard</w:t>
+      </w:r>
+      <w:proofErr w:type="spellEnd"/>
+      <w:r>
+        <w:rPr>
+          <w:lang w:val="en-US"/>
+        </w:rPr>
         <w:tab/>
       </w:r>
       <w:r>
@@ -358,8 +429,30 @@
         <w:rPr>
           <w:lang w:val="en-US"/>
         </w:rPr>
-        <w:t>Mathias Siig Nørregaard</w:t>
-      </w:r>
+        <w:t xml:space="preserve">Mathias </w:t>
+      </w:r>
+      <w:proofErr w:type="spellStart"/>
+      <w:r>
+        <w:rPr>
+          <w:lang w:val="en-US"/>
+        </w:rPr>
+        <w:t>Siig</w:t>
+      </w:r>
+      <w:proofErr w:type="spellEnd"/>
+      <w:r>
+        <w:rPr>
+          <w:lang w:val="en-US"/>
+        </w:rPr>
+        <w:t xml:space="preserve"> </w:t>
+      </w:r>
+      <w:proofErr w:type="spellStart"/>
+      <w:r>
+        <w:rPr>
+          <w:lang w:val="en-US"/>
+        </w:rPr>
+        <w:t>Nørregaard</w:t>
+      </w:r>
+      <w:proofErr w:type="spellEnd"/>
       <w:r>
         <w:rPr>
           <w:lang w:val="en-US"/>
@@ -379,8 +472,6 @@
       <w:r>
         <w:t>Mathi</w:t>
       </w:r>
-      <w:bookmarkStart w:id="0" w:name="_GoBack"/>
-      <w:bookmarkEnd w:id="0"/>
       <w:r>
         <w:t>s Malte Møller</w:t>
       </w:r>
@@ -398,6 +489,56 @@
     </w:sectPr>
   </w:body>
 </w:document>
+</file>
+
+<file path=word/endnotes.xml><?xml version="1.0" encoding="utf-8"?>
+<w:endnotes xmlns:wpc="http://schemas.microsoft.com/office/word/2010/wordprocessingCanvas" xmlns:mc="http://schemas.openxmlformats.org/markup-compatibility/2006" xmlns:o="urn:schemas-microsoft-com:office:office" xmlns:r="http://schemas.openxmlformats.org/officeDocument/2006/relationships" xmlns:m="http://schemas.openxmlformats.org/officeDocument/2006/math" xmlns:v="urn:schemas-microsoft-com:vml" xmlns:wp14="http://schemas.microsoft.com/office/word/2010/wordprocessingDrawing" xmlns:wp="http://schemas.openxmlformats.org/drawingml/2006/wordprocessingDrawing" xmlns:w10="urn:schemas-microsoft-com:office:word" xmlns:w="http://schemas.openxmlformats.org/wordprocessingml/2006/main" xmlns:w14="http://schemas.microsoft.com/office/word/2010/wordml" xmlns:w15="http://schemas.microsoft.com/office/word/2012/wordml" xmlns:wpg="http://schemas.microsoft.com/office/word/2010/wordprocessingGroup" xmlns:wpi="http://schemas.microsoft.com/office/word/2010/wordprocessingInk" xmlns:wne="http://schemas.microsoft.com/office/word/2006/wordml" xmlns:wps="http://schemas.microsoft.com/office/word/2010/wordprocessingShape" mc:Ignorable="w14 w15 wp14">
+  <w:endnote w:type="separator" w:id="-1">
+    <w:p>
+      <w:pPr>
+        <w:spacing w:after="0" w:line="240" w:lineRule="auto"/>
+      </w:pPr>
+      <w:r>
+        <w:separator/>
+      </w:r>
+    </w:p>
+  </w:endnote>
+  <w:endnote w:type="continuationSeparator" w:id="0">
+    <w:p>
+      <w:pPr>
+        <w:spacing w:after="0" w:line="240" w:lineRule="auto"/>
+      </w:pPr>
+      <w:r>
+        <w:continuationSeparator/>
+      </w:r>
+    </w:p>
+  </w:endnote>
+</w:endnotes>
+</file>
+
+<file path=word/footnotes.xml><?xml version="1.0" encoding="utf-8"?>
+<w:footnotes xmlns:wpc="http://schemas.microsoft.com/office/word/2010/wordprocessingCanvas" xmlns:mc="http://schemas.openxmlformats.org/markup-compatibility/2006" xmlns:o="urn:schemas-microsoft-com:office:office" xmlns:r="http://schemas.openxmlformats.org/officeDocument/2006/relationships" xmlns:m="http://schemas.openxmlformats.org/officeDocument/2006/math" xmlns:v="urn:schemas-microsoft-com:vml" xmlns:wp14="http://schemas.microsoft.com/office/word/2010/wordprocessingDrawing" xmlns:wp="http://schemas.openxmlformats.org/drawingml/2006/wordprocessingDrawing" xmlns:w10="urn:schemas-microsoft-com:office:word" xmlns:w="http://schemas.openxmlformats.org/wordprocessingml/2006/main" xmlns:w14="http://schemas.microsoft.com/office/word/2010/wordml" xmlns:w15="http://schemas.microsoft.com/office/word/2012/wordml" xmlns:wpg="http://schemas.microsoft.com/office/word/2010/wordprocessingGroup" xmlns:wpi="http://schemas.microsoft.com/office/word/2010/wordprocessingInk" xmlns:wne="http://schemas.microsoft.com/office/word/2006/wordml" xmlns:wps="http://schemas.microsoft.com/office/word/2010/wordprocessingShape" mc:Ignorable="w14 w15 wp14">
+  <w:footnote w:type="separator" w:id="-1">
+    <w:p>
+      <w:pPr>
+        <w:spacing w:after="0" w:line="240" w:lineRule="auto"/>
+      </w:pPr>
+      <w:r>
+        <w:separator/>
+      </w:r>
+    </w:p>
+  </w:footnote>
+  <w:footnote w:type="continuationSeparator" w:id="0">
+    <w:p>
+      <w:pPr>
+        <w:spacing w:after="0" w:line="240" w:lineRule="auto"/>
+      </w:pPr>
+      <w:r>
+        <w:continuationSeparator/>
+      </w:r>
+    </w:p>
+  </w:footnote>
+</w:footnotes>
 </file>
 
 <file path=word/numbering.xml><?xml version="1.0" encoding="utf-8"?>
@@ -2219,6 +2360,139 @@
       <w:sz w:val="24"/>
     </w:rPr>
   </w:style>
+  <w:style w:type="paragraph" w:styleId="Header">
+    <w:name w:val="header"/>
+    <w:basedOn w:val="Normal"/>
+    <w:link w:val="HeaderChar"/>
+    <w:uiPriority w:val="99"/>
+    <w:unhideWhenUsed/>
+    <w:rsid w:val="00095A2A"/>
+    <w:pPr>
+      <w:tabs>
+        <w:tab w:val="center" w:pos="4819"/>
+        <w:tab w:val="right" w:pos="9638"/>
+      </w:tabs>
+      <w:spacing w:after="0" w:line="240" w:lineRule="auto"/>
+    </w:pPr>
+  </w:style>
+  <w:style w:type="character" w:customStyle="1" w:styleId="HeaderChar">
+    <w:name w:val="Header Char"/>
+    <w:basedOn w:val="DefaultParagraphFont"/>
+    <w:link w:val="Header"/>
+    <w:uiPriority w:val="99"/>
+    <w:rsid w:val="00095A2A"/>
+    <w:rPr>
+      <w:rFonts w:ascii="Times New Roman" w:hAnsi="Times New Roman"/>
+      <w:sz w:val="24"/>
+    </w:rPr>
+  </w:style>
+  <w:style w:type="paragraph" w:styleId="Footer">
+    <w:name w:val="footer"/>
+    <w:basedOn w:val="Normal"/>
+    <w:link w:val="FooterChar"/>
+    <w:uiPriority w:val="99"/>
+    <w:unhideWhenUsed/>
+    <w:rsid w:val="00095A2A"/>
+    <w:pPr>
+      <w:tabs>
+        <w:tab w:val="center" w:pos="4819"/>
+        <w:tab w:val="right" w:pos="9638"/>
+      </w:tabs>
+      <w:spacing w:after="0" w:line="240" w:lineRule="auto"/>
+    </w:pPr>
+  </w:style>
+  <w:style w:type="character" w:customStyle="1" w:styleId="FooterChar">
+    <w:name w:val="Footer Char"/>
+    <w:basedOn w:val="DefaultParagraphFont"/>
+    <w:link w:val="Footer"/>
+    <w:uiPriority w:val="99"/>
+    <w:rsid w:val="00095A2A"/>
+    <w:rPr>
+      <w:rFonts w:ascii="Times New Roman" w:hAnsi="Times New Roman"/>
+      <w:sz w:val="24"/>
+    </w:rPr>
+  </w:style>
+  <w:style w:type="paragraph" w:styleId="IntenseQuote">
+    <w:name w:val="Intense Quote"/>
+    <w:basedOn w:val="Normal"/>
+    <w:next w:val="Normal"/>
+    <w:link w:val="IntenseQuoteChar"/>
+    <w:uiPriority w:val="30"/>
+    <w:qFormat/>
+    <w:rsid w:val="006A5028"/>
+    <w:pPr>
+      <w:pBdr>
+        <w:top w:val="single" w:sz="4" w:space="10" w:color="4F81BD" w:themeColor="accent1"/>
+        <w:bottom w:val="single" w:sz="4" w:space="10" w:color="4F81BD" w:themeColor="accent1"/>
+      </w:pBdr>
+      <w:spacing w:before="360" w:after="360"/>
+      <w:ind w:left="864" w:right="864"/>
+      <w:jc w:val="center"/>
+    </w:pPr>
+    <w:rPr>
+      <w:i/>
+      <w:iCs/>
+      <w:color w:val="4F81BD" w:themeColor="accent1"/>
+    </w:rPr>
+  </w:style>
+  <w:style w:type="character" w:customStyle="1" w:styleId="IntenseQuoteChar">
+    <w:name w:val="Intense Quote Char"/>
+    <w:basedOn w:val="DefaultParagraphFont"/>
+    <w:link w:val="IntenseQuote"/>
+    <w:uiPriority w:val="30"/>
+    <w:rsid w:val="006A5028"/>
+    <w:rPr>
+      <w:rFonts w:ascii="Times New Roman" w:hAnsi="Times New Roman"/>
+      <w:i/>
+      <w:iCs/>
+      <w:color w:val="4F81BD" w:themeColor="accent1"/>
+      <w:sz w:val="24"/>
+    </w:rPr>
+  </w:style>
+  <w:style w:type="character" w:styleId="Strong">
+    <w:name w:val="Strong"/>
+    <w:basedOn w:val="DefaultParagraphFont"/>
+    <w:uiPriority w:val="22"/>
+    <w:qFormat/>
+    <w:rsid w:val="006A5028"/>
+    <w:rPr>
+      <w:b/>
+      <w:bCs/>
+    </w:rPr>
+  </w:style>
+  <w:style w:type="paragraph" w:styleId="Quote">
+    <w:name w:val="Quote"/>
+    <w:basedOn w:val="Normal"/>
+    <w:next w:val="Normal"/>
+    <w:link w:val="QuoteChar"/>
+    <w:uiPriority w:val="29"/>
+    <w:qFormat/>
+    <w:rsid w:val="006A5028"/>
+    <w:pPr>
+      <w:spacing w:before="200" w:after="160"/>
+      <w:ind w:left="864" w:right="864"/>
+      <w:jc w:val="center"/>
+    </w:pPr>
+    <w:rPr>
+      <w:i/>
+      <w:iCs/>
+      <w:color w:val="404040" w:themeColor="text1" w:themeTint="BF"/>
+    </w:rPr>
+  </w:style>
+  <w:style w:type="character" w:customStyle="1" w:styleId="QuoteChar">
+    <w:name w:val="Quote Char"/>
+    <w:basedOn w:val="DefaultParagraphFont"/>
+    <w:link w:val="Quote"/>
+    <w:uiPriority w:val="29"/>
+    <w:rsid w:val="006A5028"/>
+    <w:rPr>
+      <w:rFonts w:ascii="Times New Roman" w:hAnsi="Times New Roman"/>
+      <w:i/>
+      <w:iCs/>
+      <w:color w:val="404040" w:themeColor="text1" w:themeTint="BF"/>
+      <w:sz w:val="24"/>
+    </w:rPr>
+  </w:style>
 </w:styles>
 </file>
 

</xml_diff>

<commit_message>
Tilføjet at man skal huske at "Like" facebook opslag man har læst
</commit_message>
<xml_diff>
--- a/Gruppekontrakt/Samarbejdsaftale.docx
+++ b/Gruppekontrakt/Samarbejdsaftale.docx
@@ -92,12 +92,7 @@
         <w:t>og</w:t>
       </w:r>
       <w:r>
-        <w:t xml:space="preserve"> giver besked til de andre i gruppen i god tid, hvis det ikke er muligt </w:t>
-      </w:r>
-      <w:bookmarkStart w:id="0" w:name="_GoBack"/>
-      <w:bookmarkEnd w:id="0"/>
-      <w:r>
-        <w:t xml:space="preserve">– upload </w:t>
+        <w:t xml:space="preserve"> giver besked til de andre i gruppen i god tid, hvis det ikke er muligt – upload </w:t>
       </w:r>
       <w:r>
         <w:t>eventuelt halvfærdigt arbejde til GIT</w:t>
@@ -115,7 +110,12 @@
         </w:numPr>
       </w:pPr>
       <w:r>
-        <w:t>Vi skal være gode til at give og modtage konstruktiv kritik.</w:t>
+        <w:t>Man skal huske at ”Like” opsalg på Facebook</w:t>
+      </w:r>
+      <w:bookmarkStart w:id="0" w:name="_GoBack"/>
+      <w:bookmarkEnd w:id="0"/>
+      <w:r>
+        <w:t xml:space="preserve"> når man har læst dem.</w:t>
       </w:r>
     </w:p>
     <w:p>
@@ -127,13 +127,7 @@
         </w:numPr>
       </w:pPr>
       <w:r>
-        <w:t>Vi skal alle deltage aktivt i arbejdsprocessen og yde en god indsats. Dette betyder bl.a. at der ikke surfes på nettet i arbejdstiden</w:t>
-      </w:r>
-      <w:r>
-        <w:t xml:space="preserve"> og under møderne</w:t>
-      </w:r>
-      <w:r>
-        <w:t>.</w:t>
+        <w:t>Vi skal være gode til at give og modtage konstruktiv kritik.</w:t>
       </w:r>
     </w:p>
     <w:p>
@@ -145,21 +139,31 @@
         </w:numPr>
       </w:pPr>
       <w:r>
+        <w:t>Vi skal alle deltage aktivt i arbejdsprocessen og yde en god indsats. Dette betyder bl.a. at der ikke surfes på nettet i arbejdstiden</w:t>
+      </w:r>
+      <w:r>
+        <w:t xml:space="preserve"> og under møderne</w:t>
+      </w:r>
+      <w:r>
+        <w:t>.</w:t>
+      </w:r>
+    </w:p>
+    <w:p>
+      <w:pPr>
+        <w:pStyle w:val="ListParagraph"/>
+        <w:numPr>
+          <w:ilvl w:val="0"/>
+          <w:numId w:val="3"/>
+        </w:numPr>
+      </w:pPr>
+      <w:r>
         <w:t xml:space="preserve">Der meldes afbud til minimum ét gruppemedlem, som videregiver det til resten af gruppen, hvis man er syg eller er forsinket. </w:t>
       </w:r>
       <w:r>
         <w:t xml:space="preserve">Hvis dette gruppemedlem også er </w:t>
       </w:r>
       <w:r>
-        <w:t xml:space="preserve">syg/forsinket, sendes beskeden videre til en anden osv. Gruppekommunikation sker på </w:t>
-      </w:r>
-      <w:proofErr w:type="spellStart"/>
-      <w:r>
-        <w:t>Facebook</w:t>
-      </w:r>
-      <w:proofErr w:type="spellEnd"/>
-      <w:r>
-        <w:t xml:space="preserve"> eller over telefonen</w:t>
+        <w:t>syg/forsinket, sendes beskeden videre til en anden osv. Gruppekommunikation sker på Facebook eller over telefonen</w:t>
       </w:r>
       <w:r>
         <w:t>.</w:t>
@@ -389,28 +393,27 @@
         <w:rPr>
           <w:lang w:val="en-US"/>
         </w:rPr>
-        <w:t xml:space="preserve">Mathias S. </w:t>
-      </w:r>
-      <w:proofErr w:type="spellStart"/>
+        <w:t>Mathias S. Østergaard</w:t>
+      </w:r>
       <w:r>
         <w:rPr>
           <w:lang w:val="en-US"/>
         </w:rPr>
-        <w:t>Østergaard</w:t>
-      </w:r>
-      <w:proofErr w:type="spellEnd"/>
+        <w:tab/>
+      </w:r>
       <w:r>
         <w:rPr>
           <w:lang w:val="en-US"/>
         </w:rPr>
-        <w:tab/>
-      </w:r>
-      <w:r>
+        <w:t>___________________________________</w:t>
+      </w:r>
+    </w:p>
+    <w:p>
+      <w:pPr>
         <w:rPr>
           <w:lang w:val="en-US"/>
         </w:rPr>
-        <w:t>___________________________________</w:t>
-      </w:r>
+      </w:pPr>
     </w:p>
     <w:p>
       <w:pPr>
@@ -418,41 +421,12 @@
           <w:lang w:val="en-US"/>
         </w:rPr>
       </w:pPr>
-    </w:p>
-    <w:p>
-      <w:pPr>
+      <w:r>
         <w:rPr>
           <w:lang w:val="en-US"/>
         </w:rPr>
-      </w:pPr>
-      <w:r>
-        <w:rPr>
-          <w:lang w:val="en-US"/>
-        </w:rPr>
-        <w:t xml:space="preserve">Mathias </w:t>
-      </w:r>
-      <w:proofErr w:type="spellStart"/>
-      <w:r>
-        <w:rPr>
-          <w:lang w:val="en-US"/>
-        </w:rPr>
-        <w:t>Siig</w:t>
-      </w:r>
-      <w:proofErr w:type="spellEnd"/>
-      <w:r>
-        <w:rPr>
-          <w:lang w:val="en-US"/>
-        </w:rPr>
-        <w:t xml:space="preserve"> </w:t>
-      </w:r>
-      <w:proofErr w:type="spellStart"/>
-      <w:r>
-        <w:rPr>
-          <w:lang w:val="en-US"/>
-        </w:rPr>
-        <w:t>Nørregaard</w:t>
-      </w:r>
-      <w:proofErr w:type="spellEnd"/>
+        <w:t>Mathias Siig Nørregaard</w:t>
+      </w:r>
       <w:r>
         <w:rPr>
           <w:lang w:val="en-US"/>

</xml_diff>